<commit_message>
Adding normal ILogger log to file class and documentations
</commit_message>
<xml_diff>
--- a/README/Logging-MicrosoftExtensionsLogging.docx
+++ b/README/Logging-MicrosoftExtensionsLogging.docx
@@ -7,20 +7,37 @@
         <w:pStyle w:val="Title"/>
       </w:pPr>
       <w:r>
-        <w:t>Logging using Microsoft.Extensions.Logging</w:t>
-      </w:r>
+        <w:t xml:space="preserve">Logging using </w:t>
+      </w:r>
+      <w:proofErr w:type="spellStart"/>
+      <w:proofErr w:type="gramStart"/>
+      <w:r>
+        <w:t>Microsoft.Extensions.Logging</w:t>
+      </w:r>
+      <w:proofErr w:type="spellEnd"/>
+      <w:proofErr w:type="gramEnd"/>
     </w:p>
     <w:p/>
     <w:p>
       <w:r>
-        <w:t xml:space="preserve">Using Microsoft ILogger interface to add logging features. This can be used for production process but for scaling up to a bigger user base and high volume use a third-party system instead of </w:t>
+        <w:t xml:space="preserve">Using Microsoft </w:t>
+      </w:r>
+      <w:proofErr w:type="spellStart"/>
+      <w:r>
+        <w:t>ILogger</w:t>
+      </w:r>
+      <w:proofErr w:type="spellEnd"/>
+      <w:r>
+        <w:t xml:space="preserve"> interface to add logging features. This can be used for production process but for scaling up to a bigger user base and high volume use a third-party system instead of </w:t>
       </w:r>
       <w:r>
         <w:t xml:space="preserve">simple implementation of </w:t>
       </w:r>
+      <w:proofErr w:type="spellStart"/>
       <w:r>
         <w:t>ILogger</w:t>
       </w:r>
+      <w:proofErr w:type="spellEnd"/>
       <w:r>
         <w:t>.</w:t>
       </w:r>
@@ -55,6 +72,18 @@
       </w:pPr>
       <w:r>
         <w:t>Code setup</w:t>
+      </w:r>
+    </w:p>
+    <w:p>
+      <w:pPr>
+        <w:pStyle w:val="ListParagraph"/>
+        <w:numPr>
+          <w:ilvl w:val="0"/>
+          <w:numId w:val="1"/>
+        </w:numPr>
+      </w:pPr>
+      <w:r>
+        <w:t>Usage</w:t>
       </w:r>
     </w:p>
     <w:p>
@@ -134,12 +163,1788 @@
     </w:p>
     <w:p>
       <w:r>
-        <w:t>Note: Microsoft.Extensions.Configuration is optional but useful to control the systems</w:t>
+        <w:t xml:space="preserve">Note: </w:t>
+      </w:r>
+      <w:proofErr w:type="spellStart"/>
+      <w:proofErr w:type="gramStart"/>
+      <w:r>
+        <w:t>Microsoft.Extensions.Configuration</w:t>
+      </w:r>
+      <w:proofErr w:type="spellEnd"/>
+      <w:proofErr w:type="gramEnd"/>
+      <w:r>
+        <w:t xml:space="preserve"> is optional but useful to control the systems</w:t>
       </w:r>
       <w:r>
         <w:t xml:space="preserve"> variables.</w:t>
       </w:r>
     </w:p>
+    <w:p>
+      <w:pPr>
+        <w:pStyle w:val="Heading3"/>
+      </w:pPr>
+      <w:r>
+        <w:t>Code Setup</w:t>
+      </w:r>
+    </w:p>
+    <w:p>
+      <w:pPr>
+        <w:pStyle w:val="ListParagraph"/>
+        <w:numPr>
+          <w:ilvl w:val="0"/>
+          <w:numId w:val="2"/>
+        </w:numPr>
+      </w:pPr>
+      <w:r>
+        <w:t xml:space="preserve">Add </w:t>
+      </w:r>
+      <w:proofErr w:type="spellStart"/>
+      <w:r>
+        <w:t>FileLogger</w:t>
+      </w:r>
+      <w:proofErr w:type="spellEnd"/>
+      <w:r>
+        <w:t xml:space="preserve"> inheriting from </w:t>
+      </w:r>
+      <w:proofErr w:type="spellStart"/>
+      <w:r>
+        <w:t>ILogger</w:t>
+      </w:r>
+      <w:proofErr w:type="spellEnd"/>
+      <w:r>
+        <w:t>.</w:t>
+      </w:r>
+      <w:r>
+        <w:br/>
+        <w:t>Minimally override this function to print to console or save log to file.</w:t>
+      </w:r>
+      <w:r>
+        <w:br/>
+      </w:r>
+      <w:r>
+        <w:rPr>
+          <w:rFonts w:ascii="Cascadia Mono" w:hAnsi="Cascadia Mono" w:cs="Cascadia Mono"/>
+          <w:color w:val="0000FF"/>
+          <w:kern w:val="0"/>
+          <w:sz w:val="19"/>
+          <w:szCs w:val="19"/>
+          <w:highlight w:val="white"/>
+        </w:rPr>
+        <w:t>public</w:t>
+      </w:r>
+      <w:r>
+        <w:rPr>
+          <w:rFonts w:ascii="Cascadia Mono" w:hAnsi="Cascadia Mono" w:cs="Cascadia Mono"/>
+          <w:color w:val="000000"/>
+          <w:kern w:val="0"/>
+          <w:sz w:val="19"/>
+          <w:szCs w:val="19"/>
+          <w:highlight w:val="white"/>
+        </w:rPr>
+        <w:t xml:space="preserve"> </w:t>
+      </w:r>
+      <w:r>
+        <w:rPr>
+          <w:rFonts w:ascii="Cascadia Mono" w:hAnsi="Cascadia Mono" w:cs="Cascadia Mono"/>
+          <w:color w:val="0000FF"/>
+          <w:kern w:val="0"/>
+          <w:sz w:val="19"/>
+          <w:szCs w:val="19"/>
+          <w:highlight w:val="white"/>
+        </w:rPr>
+        <w:t>void</w:t>
+      </w:r>
+      <w:r>
+        <w:rPr>
+          <w:rFonts w:ascii="Cascadia Mono" w:hAnsi="Cascadia Mono" w:cs="Cascadia Mono"/>
+          <w:color w:val="000000"/>
+          <w:kern w:val="0"/>
+          <w:sz w:val="19"/>
+          <w:szCs w:val="19"/>
+          <w:highlight w:val="white"/>
+        </w:rPr>
+        <w:t xml:space="preserve"> Log&lt;</w:t>
+      </w:r>
+      <w:proofErr w:type="spellStart"/>
+      <w:r>
+        <w:rPr>
+          <w:rFonts w:ascii="Cascadia Mono" w:hAnsi="Cascadia Mono" w:cs="Cascadia Mono"/>
+          <w:color w:val="2B91AF"/>
+          <w:kern w:val="0"/>
+          <w:sz w:val="19"/>
+          <w:szCs w:val="19"/>
+          <w:highlight w:val="white"/>
+        </w:rPr>
+        <w:t>TState</w:t>
+      </w:r>
+      <w:proofErr w:type="spellEnd"/>
+      <w:r>
+        <w:rPr>
+          <w:rFonts w:ascii="Cascadia Mono" w:hAnsi="Cascadia Mono" w:cs="Cascadia Mono"/>
+          <w:color w:val="000000"/>
+          <w:kern w:val="0"/>
+          <w:sz w:val="19"/>
+          <w:szCs w:val="19"/>
+          <w:highlight w:val="white"/>
+        </w:rPr>
+        <w:t>&gt;</w:t>
+      </w:r>
+    </w:p>
+    <w:p>
+      <w:pPr>
+        <w:pStyle w:val="ListParagraph"/>
+        <w:numPr>
+          <w:ilvl w:val="0"/>
+          <w:numId w:val="2"/>
+        </w:numPr>
+      </w:pPr>
+      <w:r>
+        <w:t xml:space="preserve">Create the </w:t>
+      </w:r>
+      <w:proofErr w:type="spellStart"/>
+      <w:proofErr w:type="gramStart"/>
+      <w:r>
+        <w:t>appsettings.json</w:t>
+      </w:r>
+      <w:proofErr w:type="spellEnd"/>
+      <w:proofErr w:type="gramEnd"/>
+      <w:r>
+        <w:t xml:space="preserve"> into the project. This is loaded through the initiating class </w:t>
+      </w:r>
+      <w:proofErr w:type="spellStart"/>
+      <w:r>
+        <w:rPr>
+          <w:b/>
+          <w:bCs/>
+        </w:rPr>
+        <w:t>GlobalLogger</w:t>
+      </w:r>
+      <w:r>
+        <w:rPr>
+          <w:b/>
+          <w:bCs/>
+        </w:rPr>
+        <w:t>.cs</w:t>
+      </w:r>
+      <w:proofErr w:type="spellEnd"/>
+      <w:r>
+        <w:t xml:space="preserve"> </w:t>
+      </w:r>
+      <w:r>
+        <w:br/>
+      </w:r>
+      <w:r>
+        <w:br/>
+        <w:t xml:space="preserve">example: </w:t>
+      </w:r>
+      <w:proofErr w:type="spellStart"/>
+      <w:proofErr w:type="gramStart"/>
+      <w:r>
+        <w:t>appsettings.json</w:t>
+      </w:r>
+      <w:proofErr w:type="spellEnd"/>
+      <w:proofErr w:type="gramEnd"/>
+    </w:p>
+    <w:p>
+      <w:pPr>
+        <w:jc w:val="center"/>
+      </w:pPr>
+      <w:r>
+        <w:rPr>
+          <w:noProof/>
+        </w:rPr>
+        <w:drawing>
+          <wp:inline distT="0" distB="0" distL="0" distR="0" wp14:anchorId="397B2672" wp14:editId="564E8873">
+            <wp:extent cx="3714750" cy="1704975"/>
+            <wp:effectExtent l="0" t="0" r="0" b="9525"/>
+            <wp:docPr id="2143511263" name="Picture 1"/>
+            <wp:cNvGraphicFramePr>
+              <a:graphicFrameLocks xmlns:a="http://schemas.openxmlformats.org/drawingml/2006/main" noChangeAspect="1"/>
+            </wp:cNvGraphicFramePr>
+            <a:graphic xmlns:a="http://schemas.openxmlformats.org/drawingml/2006/main">
+              <a:graphicData uri="http://schemas.openxmlformats.org/drawingml/2006/picture">
+                <pic:pic xmlns:pic="http://schemas.openxmlformats.org/drawingml/2006/picture">
+                  <pic:nvPicPr>
+                    <pic:cNvPr id="0" name="Picture 1"/>
+                    <pic:cNvPicPr>
+                      <a:picLocks noChangeAspect="1" noChangeArrowheads="1"/>
+                    </pic:cNvPicPr>
+                  </pic:nvPicPr>
+                  <pic:blipFill>
+                    <a:blip r:embed="rId6">
+                      <a:extLst>
+                        <a:ext uri="{28A0092B-C50C-407E-A947-70E740481C1C}">
+                          <a14:useLocalDpi xmlns:a14="http://schemas.microsoft.com/office/drawing/2010/main" val="0"/>
+                        </a:ext>
+                      </a:extLst>
+                    </a:blip>
+                    <a:srcRect/>
+                    <a:stretch>
+                      <a:fillRect/>
+                    </a:stretch>
+                  </pic:blipFill>
+                  <pic:spPr bwMode="auto">
+                    <a:xfrm>
+                      <a:off x="0" y="0"/>
+                      <a:ext cx="3714750" cy="1704975"/>
+                    </a:xfrm>
+                    <a:prstGeom prst="rect">
+                      <a:avLst/>
+                    </a:prstGeom>
+                    <a:noFill/>
+                    <a:ln>
+                      <a:noFill/>
+                    </a:ln>
+                  </pic:spPr>
+                </pic:pic>
+              </a:graphicData>
+            </a:graphic>
+          </wp:inline>
+        </w:drawing>
+      </w:r>
+    </w:p>
+    <w:p>
+      <w:r>
+        <w:t xml:space="preserve">Important note: To make this work the </w:t>
+      </w:r>
+      <w:proofErr w:type="spellStart"/>
+      <w:proofErr w:type="gramStart"/>
+      <w:r>
+        <w:t>appsettings.json</w:t>
+      </w:r>
+      <w:proofErr w:type="spellEnd"/>
+      <w:proofErr w:type="gramEnd"/>
+      <w:r>
+        <w:t xml:space="preserve"> must be copy over to the build folder. </w:t>
+      </w:r>
+    </w:p>
+    <w:p>
+      <w:r>
+        <w:lastRenderedPageBreak/>
+        <w:t>Steps to tell build to copy the file</w:t>
+      </w:r>
+      <w:r>
+        <w:t xml:space="preserve"> </w:t>
+      </w:r>
+      <w:proofErr w:type="spellStart"/>
+      <w:proofErr w:type="gramStart"/>
+      <w:r>
+        <w:t>appsettings.json</w:t>
+      </w:r>
+      <w:proofErr w:type="spellEnd"/>
+      <w:proofErr w:type="gramEnd"/>
+      <w:r>
+        <w:t xml:space="preserve"> to build folder.</w:t>
+      </w:r>
+    </w:p>
+    <w:p>
+      <w:pPr>
+        <w:pStyle w:val="ListParagraph"/>
+        <w:numPr>
+          <w:ilvl w:val="0"/>
+          <w:numId w:val="3"/>
+        </w:numPr>
+      </w:pPr>
+      <w:r>
+        <w:t xml:space="preserve">Right click on </w:t>
+      </w:r>
+      <w:proofErr w:type="spellStart"/>
+      <w:proofErr w:type="gramStart"/>
+      <w:r>
+        <w:t>appsettings.json</w:t>
+      </w:r>
+      <w:proofErr w:type="spellEnd"/>
+      <w:proofErr w:type="gramEnd"/>
+      <w:r>
+        <w:t xml:space="preserve"> &gt; Properties</w:t>
+      </w:r>
+      <w:r>
+        <w:br/>
+      </w:r>
+      <w:r>
+        <w:rPr>
+          <w:noProof/>
+        </w:rPr>
+        <w:drawing>
+          <wp:inline distT="0" distB="0" distL="0" distR="0" wp14:anchorId="2165C191" wp14:editId="0135F78D">
+            <wp:extent cx="4324350" cy="4886325"/>
+            <wp:effectExtent l="0" t="0" r="0" b="9525"/>
+            <wp:docPr id="2033591447" name="Picture 2"/>
+            <wp:cNvGraphicFramePr>
+              <a:graphicFrameLocks xmlns:a="http://schemas.openxmlformats.org/drawingml/2006/main" noChangeAspect="1"/>
+            </wp:cNvGraphicFramePr>
+            <a:graphic xmlns:a="http://schemas.openxmlformats.org/drawingml/2006/main">
+              <a:graphicData uri="http://schemas.openxmlformats.org/drawingml/2006/picture">
+                <pic:pic xmlns:pic="http://schemas.openxmlformats.org/drawingml/2006/picture">
+                  <pic:nvPicPr>
+                    <pic:cNvPr id="0" name="Picture 2"/>
+                    <pic:cNvPicPr>
+                      <a:picLocks noChangeAspect="1" noChangeArrowheads="1"/>
+                    </pic:cNvPicPr>
+                  </pic:nvPicPr>
+                  <pic:blipFill>
+                    <a:blip r:embed="rId7">
+                      <a:extLst>
+                        <a:ext uri="{28A0092B-C50C-407E-A947-70E740481C1C}">
+                          <a14:useLocalDpi xmlns:a14="http://schemas.microsoft.com/office/drawing/2010/main" val="0"/>
+                        </a:ext>
+                      </a:extLst>
+                    </a:blip>
+                    <a:srcRect/>
+                    <a:stretch>
+                      <a:fillRect/>
+                    </a:stretch>
+                  </pic:blipFill>
+                  <pic:spPr bwMode="auto">
+                    <a:xfrm>
+                      <a:off x="0" y="0"/>
+                      <a:ext cx="4324350" cy="4886325"/>
+                    </a:xfrm>
+                    <a:prstGeom prst="rect">
+                      <a:avLst/>
+                    </a:prstGeom>
+                    <a:noFill/>
+                    <a:ln>
+                      <a:noFill/>
+                    </a:ln>
+                  </pic:spPr>
+                </pic:pic>
+              </a:graphicData>
+            </a:graphic>
+          </wp:inline>
+        </w:drawing>
+      </w:r>
+      <w:r>
+        <w:br/>
+      </w:r>
+    </w:p>
+    <w:p>
+      <w:pPr>
+        <w:pStyle w:val="ListParagraph"/>
+        <w:numPr>
+          <w:ilvl w:val="0"/>
+          <w:numId w:val="3"/>
+        </w:numPr>
+      </w:pPr>
+      <w:r>
+        <w:t>Set the Build Action=None, Copy to Output Directory=&lt;pick any Copy option&gt;</w:t>
+      </w:r>
+      <w:r>
+        <w:rPr>
+          <w:noProof/>
+        </w:rPr>
+        <w:drawing>
+          <wp:inline distT="0" distB="0" distL="0" distR="0" wp14:anchorId="6CDBB49D" wp14:editId="0AF17F9A">
+            <wp:extent cx="4524375" cy="2000250"/>
+            <wp:effectExtent l="0" t="0" r="9525" b="0"/>
+            <wp:docPr id="929764966" name="Picture 3"/>
+            <wp:cNvGraphicFramePr>
+              <a:graphicFrameLocks xmlns:a="http://schemas.openxmlformats.org/drawingml/2006/main" noChangeAspect="1"/>
+            </wp:cNvGraphicFramePr>
+            <a:graphic xmlns:a="http://schemas.openxmlformats.org/drawingml/2006/main">
+              <a:graphicData uri="http://schemas.openxmlformats.org/drawingml/2006/picture">
+                <pic:pic xmlns:pic="http://schemas.openxmlformats.org/drawingml/2006/picture">
+                  <pic:nvPicPr>
+                    <pic:cNvPr id="0" name="Picture 3"/>
+                    <pic:cNvPicPr>
+                      <a:picLocks noChangeAspect="1" noChangeArrowheads="1"/>
+                    </pic:cNvPicPr>
+                  </pic:nvPicPr>
+                  <pic:blipFill>
+                    <a:blip r:embed="rId8">
+                      <a:extLst>
+                        <a:ext uri="{28A0092B-C50C-407E-A947-70E740481C1C}">
+                          <a14:useLocalDpi xmlns:a14="http://schemas.microsoft.com/office/drawing/2010/main" val="0"/>
+                        </a:ext>
+                      </a:extLst>
+                    </a:blip>
+                    <a:srcRect/>
+                    <a:stretch>
+                      <a:fillRect/>
+                    </a:stretch>
+                  </pic:blipFill>
+                  <pic:spPr bwMode="auto">
+                    <a:xfrm>
+                      <a:off x="0" y="0"/>
+                      <a:ext cx="4524375" cy="2000250"/>
+                    </a:xfrm>
+                    <a:prstGeom prst="rect">
+                      <a:avLst/>
+                    </a:prstGeom>
+                    <a:noFill/>
+                    <a:ln>
+                      <a:noFill/>
+                    </a:ln>
+                  </pic:spPr>
+                </pic:pic>
+              </a:graphicData>
+            </a:graphic>
+          </wp:inline>
+        </w:drawing>
+      </w:r>
+      <w:r>
+        <w:br/>
+      </w:r>
+      <w:r>
+        <w:br/>
+      </w:r>
+    </w:p>
+    <w:p>
+      <w:pPr>
+        <w:pStyle w:val="ListParagraph"/>
+        <w:numPr>
+          <w:ilvl w:val="0"/>
+          <w:numId w:val="3"/>
+        </w:numPr>
+      </w:pPr>
+      <w:r>
+        <w:lastRenderedPageBreak/>
+        <w:t>This will turn into</w:t>
+      </w:r>
+      <w:r>
+        <w:t xml:space="preserve"> this</w:t>
+      </w:r>
+      <w:r>
+        <w:t xml:space="preserve"> cod</w:t>
+      </w:r>
+      <w:r>
+        <w:t>e</w:t>
+      </w:r>
+      <w:r>
+        <w:t xml:space="preserve"> in th</w:t>
+      </w:r>
+      <w:r>
+        <w:t>e</w:t>
+      </w:r>
+      <w:r>
+        <w:t xml:space="preserve"> project xml file</w:t>
+      </w:r>
+      <w:r>
+        <w:rPr>
+          <w:b/>
+          <w:bCs/>
+        </w:rPr>
+        <w:t xml:space="preserve"> </w:t>
+      </w:r>
+      <w:proofErr w:type="spellStart"/>
+      <w:r>
+        <w:rPr>
+          <w:b/>
+          <w:bCs/>
+        </w:rPr>
+        <w:t>CSharpAppPlayground.csproj</w:t>
+      </w:r>
+      <w:proofErr w:type="spellEnd"/>
+    </w:p>
+    <w:p>
+      <w:pPr>
+        <w:pBdr>
+          <w:top w:val="single" w:sz="4" w:space="1" w:color="auto"/>
+          <w:left w:val="single" w:sz="4" w:space="4" w:color="auto"/>
+          <w:bottom w:val="single" w:sz="4" w:space="1" w:color="auto"/>
+          <w:right w:val="single" w:sz="4" w:space="4" w:color="auto"/>
+        </w:pBdr>
+        <w:autoSpaceDE w:val="0"/>
+        <w:autoSpaceDN w:val="0"/>
+        <w:adjustRightInd w:val="0"/>
+        <w:spacing w:after="0" w:line="240" w:lineRule="auto"/>
+        <w:ind w:left="360"/>
+        <w:rPr>
+          <w:rFonts w:ascii="Cascadia Mono" w:hAnsi="Cascadia Mono" w:cs="Cascadia Mono"/>
+          <w:color w:val="0000FF"/>
+          <w:kern w:val="0"/>
+          <w:sz w:val="19"/>
+          <w:szCs w:val="19"/>
+          <w:highlight w:val="white"/>
+        </w:rPr>
+      </w:pPr>
+      <w:r>
+        <w:rPr>
+          <w:rFonts w:ascii="Cascadia Mono" w:hAnsi="Cascadia Mono" w:cs="Cascadia Mono"/>
+          <w:color w:val="0000FF"/>
+          <w:kern w:val="0"/>
+          <w:sz w:val="19"/>
+          <w:szCs w:val="19"/>
+          <w:highlight w:val="white"/>
+        </w:rPr>
+        <w:t>&lt;</w:t>
+      </w:r>
+      <w:proofErr w:type="spellStart"/>
+      <w:r>
+        <w:rPr>
+          <w:rFonts w:ascii="Cascadia Mono" w:hAnsi="Cascadia Mono" w:cs="Cascadia Mono"/>
+          <w:color w:val="0000FF"/>
+          <w:kern w:val="0"/>
+          <w:sz w:val="19"/>
+          <w:szCs w:val="19"/>
+          <w:highlight w:val="white"/>
+        </w:rPr>
+        <w:t>ItemGroup</w:t>
+      </w:r>
+      <w:proofErr w:type="spellEnd"/>
+      <w:r>
+        <w:rPr>
+          <w:rFonts w:ascii="Cascadia Mono" w:hAnsi="Cascadia Mono" w:cs="Cascadia Mono"/>
+          <w:color w:val="0000FF"/>
+          <w:kern w:val="0"/>
+          <w:sz w:val="19"/>
+          <w:szCs w:val="19"/>
+          <w:highlight w:val="white"/>
+        </w:rPr>
+        <w:t>&gt;</w:t>
+      </w:r>
+    </w:p>
+    <w:p>
+      <w:pPr>
+        <w:pBdr>
+          <w:top w:val="single" w:sz="4" w:space="1" w:color="auto"/>
+          <w:left w:val="single" w:sz="4" w:space="4" w:color="auto"/>
+          <w:bottom w:val="single" w:sz="4" w:space="1" w:color="auto"/>
+          <w:right w:val="single" w:sz="4" w:space="4" w:color="auto"/>
+        </w:pBdr>
+        <w:autoSpaceDE w:val="0"/>
+        <w:autoSpaceDN w:val="0"/>
+        <w:adjustRightInd w:val="0"/>
+        <w:spacing w:after="0" w:line="240" w:lineRule="auto"/>
+        <w:ind w:left="360"/>
+        <w:rPr>
+          <w:rFonts w:ascii="Cascadia Mono" w:hAnsi="Cascadia Mono" w:cs="Cascadia Mono"/>
+          <w:color w:val="0000FF"/>
+          <w:kern w:val="0"/>
+          <w:sz w:val="19"/>
+          <w:szCs w:val="19"/>
+          <w:highlight w:val="white"/>
+        </w:rPr>
+      </w:pPr>
+      <w:r>
+        <w:rPr>
+          <w:rFonts w:ascii="Cascadia Mono" w:hAnsi="Cascadia Mono" w:cs="Cascadia Mono"/>
+          <w:color w:val="0000FF"/>
+          <w:kern w:val="0"/>
+          <w:sz w:val="19"/>
+          <w:szCs w:val="19"/>
+          <w:highlight w:val="white"/>
+        </w:rPr>
+        <w:t xml:space="preserve">  </w:t>
+      </w:r>
+      <w:r>
+        <w:rPr>
+          <w:rFonts w:ascii="Cascadia Mono" w:hAnsi="Cascadia Mono" w:cs="Cascadia Mono"/>
+          <w:color w:val="0000FF"/>
+          <w:kern w:val="0"/>
+          <w:sz w:val="19"/>
+          <w:szCs w:val="19"/>
+          <w:highlight w:val="white"/>
+        </w:rPr>
+        <w:t>&lt;</w:t>
+      </w:r>
+      <w:r>
+        <w:rPr>
+          <w:rFonts w:ascii="Cascadia Mono" w:hAnsi="Cascadia Mono" w:cs="Cascadia Mono"/>
+          <w:color w:val="A31515"/>
+          <w:kern w:val="0"/>
+          <w:sz w:val="19"/>
+          <w:szCs w:val="19"/>
+          <w:highlight w:val="white"/>
+        </w:rPr>
+        <w:t>None</w:t>
+      </w:r>
+      <w:r>
+        <w:rPr>
+          <w:rFonts w:ascii="Cascadia Mono" w:hAnsi="Cascadia Mono" w:cs="Cascadia Mono"/>
+          <w:color w:val="0000FF"/>
+          <w:kern w:val="0"/>
+          <w:sz w:val="19"/>
+          <w:szCs w:val="19"/>
+          <w:highlight w:val="white"/>
+        </w:rPr>
+        <w:t xml:space="preserve"> </w:t>
+      </w:r>
+      <w:r>
+        <w:rPr>
+          <w:rFonts w:ascii="Cascadia Mono" w:hAnsi="Cascadia Mono" w:cs="Cascadia Mono"/>
+          <w:color w:val="FF0000"/>
+          <w:kern w:val="0"/>
+          <w:sz w:val="19"/>
+          <w:szCs w:val="19"/>
+          <w:highlight w:val="white"/>
+        </w:rPr>
+        <w:t>Update</w:t>
+      </w:r>
+      <w:r>
+        <w:rPr>
+          <w:rFonts w:ascii="Cascadia Mono" w:hAnsi="Cascadia Mono" w:cs="Cascadia Mono"/>
+          <w:color w:val="0000FF"/>
+          <w:kern w:val="0"/>
+          <w:sz w:val="19"/>
+          <w:szCs w:val="19"/>
+          <w:highlight w:val="white"/>
+        </w:rPr>
+        <w:t>=</w:t>
+      </w:r>
+      <w:r>
+        <w:rPr>
+          <w:rFonts w:ascii="Cascadia Mono" w:hAnsi="Cascadia Mono" w:cs="Cascadia Mono"/>
+          <w:color w:val="000000"/>
+          <w:kern w:val="0"/>
+          <w:sz w:val="19"/>
+          <w:szCs w:val="19"/>
+          <w:highlight w:val="white"/>
+        </w:rPr>
+        <w:t>"</w:t>
+      </w:r>
+      <w:proofErr w:type="spellStart"/>
+      <w:proofErr w:type="gramStart"/>
+      <w:r>
+        <w:rPr>
+          <w:rFonts w:ascii="Cascadia Mono" w:hAnsi="Cascadia Mono" w:cs="Cascadia Mono"/>
+          <w:color w:val="0000FF"/>
+          <w:kern w:val="0"/>
+          <w:sz w:val="19"/>
+          <w:szCs w:val="19"/>
+          <w:highlight w:val="white"/>
+        </w:rPr>
+        <w:t>appsettings.json</w:t>
+      </w:r>
+      <w:proofErr w:type="spellEnd"/>
+      <w:proofErr w:type="gramEnd"/>
+      <w:r>
+        <w:rPr>
+          <w:rFonts w:ascii="Cascadia Mono" w:hAnsi="Cascadia Mono" w:cs="Cascadia Mono"/>
+          <w:color w:val="000000"/>
+          <w:kern w:val="0"/>
+          <w:sz w:val="19"/>
+          <w:szCs w:val="19"/>
+          <w:highlight w:val="white"/>
+        </w:rPr>
+        <w:t>"</w:t>
+      </w:r>
+      <w:r>
+        <w:rPr>
+          <w:rFonts w:ascii="Cascadia Mono" w:hAnsi="Cascadia Mono" w:cs="Cascadia Mono"/>
+          <w:color w:val="0000FF"/>
+          <w:kern w:val="0"/>
+          <w:sz w:val="19"/>
+          <w:szCs w:val="19"/>
+          <w:highlight w:val="white"/>
+        </w:rPr>
+        <w:t>&gt;</w:t>
+      </w:r>
+    </w:p>
+    <w:p>
+      <w:pPr>
+        <w:pBdr>
+          <w:top w:val="single" w:sz="4" w:space="1" w:color="auto"/>
+          <w:left w:val="single" w:sz="4" w:space="4" w:color="auto"/>
+          <w:bottom w:val="single" w:sz="4" w:space="1" w:color="auto"/>
+          <w:right w:val="single" w:sz="4" w:space="4" w:color="auto"/>
+        </w:pBdr>
+        <w:autoSpaceDE w:val="0"/>
+        <w:autoSpaceDN w:val="0"/>
+        <w:adjustRightInd w:val="0"/>
+        <w:spacing w:after="0" w:line="240" w:lineRule="auto"/>
+        <w:ind w:left="360"/>
+        <w:rPr>
+          <w:rFonts w:ascii="Cascadia Mono" w:hAnsi="Cascadia Mono" w:cs="Cascadia Mono"/>
+          <w:color w:val="0000FF"/>
+          <w:kern w:val="0"/>
+          <w:sz w:val="19"/>
+          <w:szCs w:val="19"/>
+          <w:highlight w:val="white"/>
+        </w:rPr>
+      </w:pPr>
+      <w:r>
+        <w:rPr>
+          <w:rFonts w:ascii="Cascadia Mono" w:hAnsi="Cascadia Mono" w:cs="Cascadia Mono"/>
+          <w:color w:val="0000FF"/>
+          <w:kern w:val="0"/>
+          <w:sz w:val="19"/>
+          <w:szCs w:val="19"/>
+          <w:highlight w:val="white"/>
+        </w:rPr>
+        <w:t xml:space="preserve">  </w:t>
+      </w:r>
+      <w:r>
+        <w:rPr>
+          <w:rFonts w:ascii="Cascadia Mono" w:hAnsi="Cascadia Mono" w:cs="Cascadia Mono"/>
+          <w:color w:val="0000FF"/>
+          <w:kern w:val="0"/>
+          <w:sz w:val="19"/>
+          <w:szCs w:val="19"/>
+          <w:highlight w:val="white"/>
+        </w:rPr>
+        <w:t xml:space="preserve">  </w:t>
+      </w:r>
+      <w:r>
+        <w:rPr>
+          <w:rFonts w:ascii="Cascadia Mono" w:hAnsi="Cascadia Mono" w:cs="Cascadia Mono"/>
+          <w:color w:val="0000FF"/>
+          <w:kern w:val="0"/>
+          <w:sz w:val="19"/>
+          <w:szCs w:val="19"/>
+          <w:highlight w:val="white"/>
+        </w:rPr>
+        <w:t>&lt;</w:t>
+      </w:r>
+      <w:proofErr w:type="spellStart"/>
+      <w:r>
+        <w:rPr>
+          <w:rFonts w:ascii="Cascadia Mono" w:hAnsi="Cascadia Mono" w:cs="Cascadia Mono"/>
+          <w:color w:val="A31515"/>
+          <w:kern w:val="0"/>
+          <w:sz w:val="19"/>
+          <w:szCs w:val="19"/>
+          <w:highlight w:val="white"/>
+        </w:rPr>
+        <w:t>CopyToOutputDirectory</w:t>
+      </w:r>
+      <w:proofErr w:type="spellEnd"/>
+      <w:r>
+        <w:rPr>
+          <w:rFonts w:ascii="Cascadia Mono" w:hAnsi="Cascadia Mono" w:cs="Cascadia Mono"/>
+          <w:color w:val="0000FF"/>
+          <w:kern w:val="0"/>
+          <w:sz w:val="19"/>
+          <w:szCs w:val="19"/>
+          <w:highlight w:val="white"/>
+        </w:rPr>
+        <w:t>&gt;</w:t>
+      </w:r>
+      <w:proofErr w:type="spellStart"/>
+      <w:r>
+        <w:rPr>
+          <w:rFonts w:ascii="Cascadia Mono" w:hAnsi="Cascadia Mono" w:cs="Cascadia Mono"/>
+          <w:color w:val="000000"/>
+          <w:kern w:val="0"/>
+          <w:sz w:val="19"/>
+          <w:szCs w:val="19"/>
+          <w:highlight w:val="white"/>
+        </w:rPr>
+        <w:t>PreserveNewest</w:t>
+      </w:r>
+      <w:proofErr w:type="spellEnd"/>
+      <w:r>
+        <w:rPr>
+          <w:rFonts w:ascii="Cascadia Mono" w:hAnsi="Cascadia Mono" w:cs="Cascadia Mono"/>
+          <w:color w:val="0000FF"/>
+          <w:kern w:val="0"/>
+          <w:sz w:val="19"/>
+          <w:szCs w:val="19"/>
+          <w:highlight w:val="white"/>
+        </w:rPr>
+        <w:t>&lt;/</w:t>
+      </w:r>
+      <w:proofErr w:type="spellStart"/>
+      <w:r>
+        <w:rPr>
+          <w:rFonts w:ascii="Cascadia Mono" w:hAnsi="Cascadia Mono" w:cs="Cascadia Mono"/>
+          <w:color w:val="A31515"/>
+          <w:kern w:val="0"/>
+          <w:sz w:val="19"/>
+          <w:szCs w:val="19"/>
+          <w:highlight w:val="white"/>
+        </w:rPr>
+        <w:t>CopyToOutputDirectory</w:t>
+      </w:r>
+      <w:proofErr w:type="spellEnd"/>
+      <w:r>
+        <w:rPr>
+          <w:rFonts w:ascii="Cascadia Mono" w:hAnsi="Cascadia Mono" w:cs="Cascadia Mono"/>
+          <w:color w:val="0000FF"/>
+          <w:kern w:val="0"/>
+          <w:sz w:val="19"/>
+          <w:szCs w:val="19"/>
+          <w:highlight w:val="white"/>
+        </w:rPr>
+        <w:t>&gt;</w:t>
+      </w:r>
+    </w:p>
+    <w:p>
+      <w:pPr>
+        <w:pBdr>
+          <w:top w:val="single" w:sz="4" w:space="1" w:color="auto"/>
+          <w:left w:val="single" w:sz="4" w:space="4" w:color="auto"/>
+          <w:bottom w:val="single" w:sz="4" w:space="1" w:color="auto"/>
+          <w:right w:val="single" w:sz="4" w:space="4" w:color="auto"/>
+        </w:pBdr>
+        <w:ind w:left="360"/>
+      </w:pPr>
+      <w:r>
+        <w:rPr>
+          <w:rFonts w:ascii="Cascadia Mono" w:hAnsi="Cascadia Mono" w:cs="Cascadia Mono"/>
+          <w:color w:val="0000FF"/>
+          <w:kern w:val="0"/>
+          <w:sz w:val="19"/>
+          <w:szCs w:val="19"/>
+          <w:highlight w:val="white"/>
+        </w:rPr>
+        <w:t xml:space="preserve">  </w:t>
+      </w:r>
+      <w:r>
+        <w:rPr>
+          <w:rFonts w:ascii="Cascadia Mono" w:hAnsi="Cascadia Mono" w:cs="Cascadia Mono"/>
+          <w:color w:val="0000FF"/>
+          <w:kern w:val="0"/>
+          <w:sz w:val="19"/>
+          <w:szCs w:val="19"/>
+          <w:highlight w:val="white"/>
+        </w:rPr>
+        <w:t>&lt;/</w:t>
+      </w:r>
+      <w:r>
+        <w:rPr>
+          <w:rFonts w:ascii="Cascadia Mono" w:hAnsi="Cascadia Mono" w:cs="Cascadia Mono"/>
+          <w:color w:val="A31515"/>
+          <w:kern w:val="0"/>
+          <w:sz w:val="19"/>
+          <w:szCs w:val="19"/>
+          <w:highlight w:val="white"/>
+        </w:rPr>
+        <w:t>None</w:t>
+      </w:r>
+      <w:r>
+        <w:rPr>
+          <w:rFonts w:ascii="Cascadia Mono" w:hAnsi="Cascadia Mono" w:cs="Cascadia Mono"/>
+          <w:color w:val="0000FF"/>
+          <w:kern w:val="0"/>
+          <w:sz w:val="19"/>
+          <w:szCs w:val="19"/>
+          <w:highlight w:val="white"/>
+        </w:rPr>
+        <w:t>&gt;</w:t>
+      </w:r>
+      <w:r>
+        <w:rPr>
+          <w:rFonts w:ascii="Cascadia Mono" w:hAnsi="Cascadia Mono" w:cs="Cascadia Mono"/>
+          <w:color w:val="0000FF"/>
+          <w:kern w:val="0"/>
+          <w:sz w:val="19"/>
+          <w:szCs w:val="19"/>
+        </w:rPr>
+        <w:br/>
+      </w:r>
+      <w:r>
+        <w:rPr>
+          <w:rFonts w:ascii="Cascadia Mono" w:hAnsi="Cascadia Mono" w:cs="Cascadia Mono"/>
+          <w:color w:val="0000FF"/>
+          <w:kern w:val="0"/>
+          <w:sz w:val="19"/>
+          <w:szCs w:val="19"/>
+          <w:highlight w:val="white"/>
+        </w:rPr>
+        <w:t>&lt;/</w:t>
+      </w:r>
+      <w:proofErr w:type="spellStart"/>
+      <w:r>
+        <w:rPr>
+          <w:rFonts w:ascii="Cascadia Mono" w:hAnsi="Cascadia Mono" w:cs="Cascadia Mono"/>
+          <w:color w:val="A31515"/>
+          <w:kern w:val="0"/>
+          <w:sz w:val="19"/>
+          <w:szCs w:val="19"/>
+          <w:highlight w:val="white"/>
+        </w:rPr>
+        <w:t>ItemGroup</w:t>
+      </w:r>
+      <w:proofErr w:type="spellEnd"/>
+      <w:r>
+        <w:rPr>
+          <w:rFonts w:ascii="Cascadia Mono" w:hAnsi="Cascadia Mono" w:cs="Cascadia Mono"/>
+          <w:color w:val="0000FF"/>
+          <w:kern w:val="0"/>
+          <w:sz w:val="19"/>
+          <w:szCs w:val="19"/>
+          <w:highlight w:val="white"/>
+        </w:rPr>
+        <w:t>&gt;</w:t>
+      </w:r>
+    </w:p>
+    <w:p>
+      <w:pPr>
+        <w:pStyle w:val="ListParagraph"/>
+        <w:numPr>
+          <w:ilvl w:val="0"/>
+          <w:numId w:val="3"/>
+        </w:numPr>
+      </w:pPr>
+      <w:r>
+        <w:t xml:space="preserve">Initialize the logger in </w:t>
+      </w:r>
+      <w:proofErr w:type="spellStart"/>
+      <w:r>
+        <w:t>Program.cs</w:t>
+      </w:r>
+      <w:proofErr w:type="spellEnd"/>
+      <w:r>
+        <w:t xml:space="preserve"> before the app begins.</w:t>
+      </w:r>
+    </w:p>
+    <w:p>
+      <w:pPr>
+        <w:pStyle w:val="Heading3"/>
+      </w:pPr>
+    </w:p>
+    <w:p>
+      <w:pPr>
+        <w:pStyle w:val="Heading3"/>
+      </w:pPr>
+      <w:r>
+        <w:t xml:space="preserve">Usage </w:t>
+      </w:r>
+    </w:p>
+    <w:p>
+      <w:r>
+        <w:t xml:space="preserve">Once initialized in the project the </w:t>
+      </w:r>
+      <w:proofErr w:type="spellStart"/>
+      <w:r>
+        <w:t>ILogger</w:t>
+      </w:r>
+      <w:proofErr w:type="spellEnd"/>
+      <w:r>
+        <w:t xml:space="preserve"> has </w:t>
+      </w:r>
+      <w:proofErr w:type="spellStart"/>
+      <w:r>
+        <w:t>logLevels</w:t>
+      </w:r>
+      <w:proofErr w:type="spellEnd"/>
+      <w:r>
+        <w:t xml:space="preserve"> </w:t>
+      </w:r>
+    </w:p>
+    <w:p>
+      <w:r>
+        <w:t xml:space="preserve">Possible </w:t>
+      </w:r>
+      <w:proofErr w:type="spellStart"/>
+      <w:r>
+        <w:t>LogLevels</w:t>
+      </w:r>
+      <w:proofErr w:type="spellEnd"/>
+      <w:r>
+        <w:t xml:space="preserve"> from </w:t>
+      </w:r>
+      <w:proofErr w:type="spellStart"/>
+      <w:r>
+        <w:t>ILogger</w:t>
+      </w:r>
+      <w:proofErr w:type="spellEnd"/>
+    </w:p>
+    <w:tbl>
+      <w:tblPr>
+        <w:tblW w:w="9606" w:type="dxa"/>
+        <w:tblCellSpacing w:w="15" w:type="dxa"/>
+        <w:shd w:val="clear" w:color="auto" w:fill="FFFFFF"/>
+        <w:tblCellMar>
+          <w:top w:w="15" w:type="dxa"/>
+          <w:left w:w="15" w:type="dxa"/>
+          <w:bottom w:w="15" w:type="dxa"/>
+          <w:right w:w="15" w:type="dxa"/>
+        </w:tblCellMar>
+        <w:tblLook w:val="04A0" w:firstRow="1" w:lastRow="0" w:firstColumn="1" w:lastColumn="0" w:noHBand="0" w:noVBand="1"/>
+      </w:tblPr>
+      <w:tblGrid>
+        <w:gridCol w:w="2527"/>
+        <w:gridCol w:w="2474"/>
+        <w:gridCol w:w="4605"/>
+      </w:tblGrid>
+      <w:tr>
+        <w:trPr>
+          <w:trHeight w:val="396"/>
+          <w:tblCellSpacing w:w="15" w:type="dxa"/>
+        </w:trPr>
+        <w:tc>
+          <w:tcPr>
+            <w:tcW w:w="0" w:type="auto"/>
+            <w:tcBorders>
+              <w:top w:val="single" w:sz="6" w:space="0" w:color="B7B7B7"/>
+              <w:left w:val="single" w:sz="6" w:space="0" w:color="B7B7B7"/>
+            </w:tcBorders>
+            <w:shd w:val="clear" w:color="auto" w:fill="003747"/>
+            <w:tcMar>
+              <w:top w:w="225" w:type="dxa"/>
+              <w:left w:w="225" w:type="dxa"/>
+              <w:bottom w:w="225" w:type="dxa"/>
+              <w:right w:w="225" w:type="dxa"/>
+            </w:tcMar>
+            <w:hideMark/>
+          </w:tcPr>
+          <w:p>
+            <w:pPr>
+              <w:rPr>
+                <w:b/>
+                <w:bCs/>
+              </w:rPr>
+            </w:pPr>
+            <w:r>
+              <w:rPr>
+                <w:b/>
+                <w:bCs/>
+              </w:rPr>
+              <w:t>Enum name</w:t>
+            </w:r>
+          </w:p>
+        </w:tc>
+        <w:tc>
+          <w:tcPr>
+            <w:tcW w:w="0" w:type="auto"/>
+            <w:tcBorders>
+              <w:top w:val="single" w:sz="6" w:space="0" w:color="B7B7B7"/>
+              <w:left w:val="single" w:sz="6" w:space="0" w:color="B7B7B7"/>
+            </w:tcBorders>
+            <w:shd w:val="clear" w:color="auto" w:fill="003747"/>
+            <w:tcMar>
+              <w:top w:w="225" w:type="dxa"/>
+              <w:left w:w="225" w:type="dxa"/>
+              <w:bottom w:w="225" w:type="dxa"/>
+              <w:right w:w="225" w:type="dxa"/>
+            </w:tcMar>
+            <w:hideMark/>
+          </w:tcPr>
+          <w:p>
+            <w:pPr>
+              <w:rPr>
+                <w:b/>
+                <w:bCs/>
+              </w:rPr>
+            </w:pPr>
+            <w:r>
+              <w:rPr>
+                <w:b/>
+                <w:bCs/>
+              </w:rPr>
+              <w:t>Enum value</w:t>
+            </w:r>
+          </w:p>
+        </w:tc>
+        <w:tc>
+          <w:tcPr>
+            <w:tcW w:w="0" w:type="auto"/>
+            <w:tcBorders>
+              <w:top w:val="single" w:sz="6" w:space="0" w:color="B7B7B7"/>
+              <w:left w:val="single" w:sz="6" w:space="0" w:color="B7B7B7"/>
+              <w:right w:val="single" w:sz="6" w:space="0" w:color="B7B7B7"/>
+            </w:tcBorders>
+            <w:shd w:val="clear" w:color="auto" w:fill="003747"/>
+            <w:tcMar>
+              <w:top w:w="225" w:type="dxa"/>
+              <w:left w:w="225" w:type="dxa"/>
+              <w:bottom w:w="225" w:type="dxa"/>
+              <w:right w:w="225" w:type="dxa"/>
+            </w:tcMar>
+            <w:hideMark/>
+          </w:tcPr>
+          <w:p>
+            <w:pPr>
+              <w:rPr>
+                <w:b/>
+                <w:bCs/>
+              </w:rPr>
+            </w:pPr>
+            <w:proofErr w:type="spellStart"/>
+            <w:r>
+              <w:rPr>
+                <w:b/>
+                <w:bCs/>
+              </w:rPr>
+              <w:t>ILogger</w:t>
+            </w:r>
+            <w:proofErr w:type="spellEnd"/>
+            <w:r>
+              <w:rPr>
+                <w:b/>
+                <w:bCs/>
+              </w:rPr>
+              <w:t xml:space="preserve"> extension method</w:t>
+            </w:r>
+          </w:p>
+        </w:tc>
+      </w:tr>
+      <w:tr>
+        <w:trPr>
+          <w:trHeight w:val="396"/>
+          <w:tblCellSpacing w:w="15" w:type="dxa"/>
+        </w:trPr>
+        <w:tc>
+          <w:tcPr>
+            <w:tcW w:w="0" w:type="auto"/>
+            <w:tcBorders>
+              <w:top w:val="single" w:sz="6" w:space="0" w:color="B7B7B7"/>
+              <w:left w:val="single" w:sz="6" w:space="0" w:color="B7B7B7"/>
+            </w:tcBorders>
+            <w:shd w:val="clear" w:color="auto" w:fill="FFFFFF"/>
+            <w:tcMar>
+              <w:top w:w="225" w:type="dxa"/>
+              <w:left w:w="225" w:type="dxa"/>
+              <w:bottom w:w="225" w:type="dxa"/>
+              <w:right w:w="225" w:type="dxa"/>
+            </w:tcMar>
+            <w:hideMark/>
+          </w:tcPr>
+          <w:p>
+            <w:r>
+              <w:t>Trace</w:t>
+            </w:r>
+          </w:p>
+        </w:tc>
+        <w:tc>
+          <w:tcPr>
+            <w:tcW w:w="0" w:type="auto"/>
+            <w:tcBorders>
+              <w:top w:val="single" w:sz="6" w:space="0" w:color="B7B7B7"/>
+              <w:left w:val="single" w:sz="6" w:space="0" w:color="B7B7B7"/>
+            </w:tcBorders>
+            <w:shd w:val="clear" w:color="auto" w:fill="FFFFFF"/>
+            <w:tcMar>
+              <w:top w:w="225" w:type="dxa"/>
+              <w:left w:w="225" w:type="dxa"/>
+              <w:bottom w:w="225" w:type="dxa"/>
+              <w:right w:w="225" w:type="dxa"/>
+            </w:tcMar>
+            <w:hideMark/>
+          </w:tcPr>
+          <w:p>
+            <w:r>
+              <w:t>0</w:t>
+            </w:r>
+          </w:p>
+        </w:tc>
+        <w:tc>
+          <w:tcPr>
+            <w:tcW w:w="0" w:type="auto"/>
+            <w:tcBorders>
+              <w:top w:val="single" w:sz="6" w:space="0" w:color="B7B7B7"/>
+              <w:left w:val="single" w:sz="6" w:space="0" w:color="B7B7B7"/>
+              <w:right w:val="single" w:sz="6" w:space="0" w:color="B7B7B7"/>
+            </w:tcBorders>
+            <w:shd w:val="clear" w:color="auto" w:fill="FFFFFF"/>
+            <w:tcMar>
+              <w:top w:w="225" w:type="dxa"/>
+              <w:left w:w="225" w:type="dxa"/>
+              <w:bottom w:w="225" w:type="dxa"/>
+              <w:right w:w="225" w:type="dxa"/>
+            </w:tcMar>
+            <w:hideMark/>
+          </w:tcPr>
+          <w:p>
+            <w:proofErr w:type="spellStart"/>
+            <w:r>
+              <w:t>LogTrace</w:t>
+            </w:r>
+            <w:proofErr w:type="spellEnd"/>
+          </w:p>
+        </w:tc>
+      </w:tr>
+      <w:tr>
+        <w:trPr>
+          <w:trHeight w:val="396"/>
+          <w:tblCellSpacing w:w="15" w:type="dxa"/>
+        </w:trPr>
+        <w:tc>
+          <w:tcPr>
+            <w:tcW w:w="0" w:type="auto"/>
+            <w:tcBorders>
+              <w:top w:val="single" w:sz="6" w:space="0" w:color="B7B7B7"/>
+              <w:left w:val="single" w:sz="6" w:space="0" w:color="B7B7B7"/>
+            </w:tcBorders>
+            <w:shd w:val="clear" w:color="auto" w:fill="FFFFFF"/>
+            <w:tcMar>
+              <w:top w:w="225" w:type="dxa"/>
+              <w:left w:w="225" w:type="dxa"/>
+              <w:bottom w:w="225" w:type="dxa"/>
+              <w:right w:w="225" w:type="dxa"/>
+            </w:tcMar>
+            <w:hideMark/>
+          </w:tcPr>
+          <w:p>
+            <w:r>
+              <w:t>Debug</w:t>
+            </w:r>
+          </w:p>
+        </w:tc>
+        <w:tc>
+          <w:tcPr>
+            <w:tcW w:w="0" w:type="auto"/>
+            <w:tcBorders>
+              <w:top w:val="single" w:sz="6" w:space="0" w:color="B7B7B7"/>
+              <w:left w:val="single" w:sz="6" w:space="0" w:color="B7B7B7"/>
+            </w:tcBorders>
+            <w:shd w:val="clear" w:color="auto" w:fill="FFFFFF"/>
+            <w:tcMar>
+              <w:top w:w="225" w:type="dxa"/>
+              <w:left w:w="225" w:type="dxa"/>
+              <w:bottom w:w="225" w:type="dxa"/>
+              <w:right w:w="225" w:type="dxa"/>
+            </w:tcMar>
+            <w:hideMark/>
+          </w:tcPr>
+          <w:p>
+            <w:r>
+              <w:t>1</w:t>
+            </w:r>
+          </w:p>
+        </w:tc>
+        <w:tc>
+          <w:tcPr>
+            <w:tcW w:w="0" w:type="auto"/>
+            <w:tcBorders>
+              <w:top w:val="single" w:sz="6" w:space="0" w:color="B7B7B7"/>
+              <w:left w:val="single" w:sz="6" w:space="0" w:color="B7B7B7"/>
+              <w:right w:val="single" w:sz="6" w:space="0" w:color="B7B7B7"/>
+            </w:tcBorders>
+            <w:shd w:val="clear" w:color="auto" w:fill="FFFFFF"/>
+            <w:tcMar>
+              <w:top w:w="225" w:type="dxa"/>
+              <w:left w:w="225" w:type="dxa"/>
+              <w:bottom w:w="225" w:type="dxa"/>
+              <w:right w:w="225" w:type="dxa"/>
+            </w:tcMar>
+            <w:hideMark/>
+          </w:tcPr>
+          <w:p>
+            <w:proofErr w:type="spellStart"/>
+            <w:r>
+              <w:t>LogDebug</w:t>
+            </w:r>
+            <w:proofErr w:type="spellEnd"/>
+          </w:p>
+        </w:tc>
+      </w:tr>
+      <w:tr>
+        <w:trPr>
+          <w:trHeight w:val="396"/>
+          <w:tblCellSpacing w:w="15" w:type="dxa"/>
+        </w:trPr>
+        <w:tc>
+          <w:tcPr>
+            <w:tcW w:w="0" w:type="auto"/>
+            <w:tcBorders>
+              <w:top w:val="single" w:sz="6" w:space="0" w:color="B7B7B7"/>
+              <w:left w:val="single" w:sz="6" w:space="0" w:color="B7B7B7"/>
+            </w:tcBorders>
+            <w:shd w:val="clear" w:color="auto" w:fill="FFFFFF"/>
+            <w:tcMar>
+              <w:top w:w="225" w:type="dxa"/>
+              <w:left w:w="225" w:type="dxa"/>
+              <w:bottom w:w="225" w:type="dxa"/>
+              <w:right w:w="225" w:type="dxa"/>
+            </w:tcMar>
+            <w:hideMark/>
+          </w:tcPr>
+          <w:p>
+            <w:r>
+              <w:t>Information</w:t>
+            </w:r>
+          </w:p>
+        </w:tc>
+        <w:tc>
+          <w:tcPr>
+            <w:tcW w:w="0" w:type="auto"/>
+            <w:tcBorders>
+              <w:top w:val="single" w:sz="6" w:space="0" w:color="B7B7B7"/>
+              <w:left w:val="single" w:sz="6" w:space="0" w:color="B7B7B7"/>
+            </w:tcBorders>
+            <w:shd w:val="clear" w:color="auto" w:fill="FFFFFF"/>
+            <w:tcMar>
+              <w:top w:w="225" w:type="dxa"/>
+              <w:left w:w="225" w:type="dxa"/>
+              <w:bottom w:w="225" w:type="dxa"/>
+              <w:right w:w="225" w:type="dxa"/>
+            </w:tcMar>
+            <w:hideMark/>
+          </w:tcPr>
+          <w:p>
+            <w:r>
+              <w:t>2</w:t>
+            </w:r>
+          </w:p>
+        </w:tc>
+        <w:tc>
+          <w:tcPr>
+            <w:tcW w:w="0" w:type="auto"/>
+            <w:tcBorders>
+              <w:top w:val="single" w:sz="6" w:space="0" w:color="B7B7B7"/>
+              <w:left w:val="single" w:sz="6" w:space="0" w:color="B7B7B7"/>
+              <w:right w:val="single" w:sz="6" w:space="0" w:color="B7B7B7"/>
+            </w:tcBorders>
+            <w:shd w:val="clear" w:color="auto" w:fill="FFFFFF"/>
+            <w:tcMar>
+              <w:top w:w="225" w:type="dxa"/>
+              <w:left w:w="225" w:type="dxa"/>
+              <w:bottom w:w="225" w:type="dxa"/>
+              <w:right w:w="225" w:type="dxa"/>
+            </w:tcMar>
+            <w:hideMark/>
+          </w:tcPr>
+          <w:p>
+            <w:proofErr w:type="spellStart"/>
+            <w:r>
+              <w:t>LogInformation</w:t>
+            </w:r>
+            <w:proofErr w:type="spellEnd"/>
+          </w:p>
+        </w:tc>
+      </w:tr>
+      <w:tr>
+        <w:trPr>
+          <w:trHeight w:val="396"/>
+          <w:tblCellSpacing w:w="15" w:type="dxa"/>
+        </w:trPr>
+        <w:tc>
+          <w:tcPr>
+            <w:tcW w:w="0" w:type="auto"/>
+            <w:tcBorders>
+              <w:top w:val="single" w:sz="6" w:space="0" w:color="B7B7B7"/>
+              <w:left w:val="single" w:sz="6" w:space="0" w:color="B7B7B7"/>
+            </w:tcBorders>
+            <w:shd w:val="clear" w:color="auto" w:fill="FFFFFF"/>
+            <w:tcMar>
+              <w:top w:w="225" w:type="dxa"/>
+              <w:left w:w="225" w:type="dxa"/>
+              <w:bottom w:w="225" w:type="dxa"/>
+              <w:right w:w="225" w:type="dxa"/>
+            </w:tcMar>
+            <w:hideMark/>
+          </w:tcPr>
+          <w:p>
+            <w:r>
+              <w:t>Warning</w:t>
+            </w:r>
+          </w:p>
+        </w:tc>
+        <w:tc>
+          <w:tcPr>
+            <w:tcW w:w="0" w:type="auto"/>
+            <w:tcBorders>
+              <w:top w:val="single" w:sz="6" w:space="0" w:color="B7B7B7"/>
+              <w:left w:val="single" w:sz="6" w:space="0" w:color="B7B7B7"/>
+            </w:tcBorders>
+            <w:shd w:val="clear" w:color="auto" w:fill="FFFFFF"/>
+            <w:tcMar>
+              <w:top w:w="225" w:type="dxa"/>
+              <w:left w:w="225" w:type="dxa"/>
+              <w:bottom w:w="225" w:type="dxa"/>
+              <w:right w:w="225" w:type="dxa"/>
+            </w:tcMar>
+            <w:hideMark/>
+          </w:tcPr>
+          <w:p>
+            <w:r>
+              <w:t>3</w:t>
+            </w:r>
+          </w:p>
+        </w:tc>
+        <w:tc>
+          <w:tcPr>
+            <w:tcW w:w="0" w:type="auto"/>
+            <w:tcBorders>
+              <w:top w:val="single" w:sz="6" w:space="0" w:color="B7B7B7"/>
+              <w:left w:val="single" w:sz="6" w:space="0" w:color="B7B7B7"/>
+              <w:right w:val="single" w:sz="6" w:space="0" w:color="B7B7B7"/>
+            </w:tcBorders>
+            <w:shd w:val="clear" w:color="auto" w:fill="FFFFFF"/>
+            <w:tcMar>
+              <w:top w:w="225" w:type="dxa"/>
+              <w:left w:w="225" w:type="dxa"/>
+              <w:bottom w:w="225" w:type="dxa"/>
+              <w:right w:w="225" w:type="dxa"/>
+            </w:tcMar>
+            <w:hideMark/>
+          </w:tcPr>
+          <w:p>
+            <w:proofErr w:type="spellStart"/>
+            <w:r>
+              <w:t>LogWarning</w:t>
+            </w:r>
+            <w:proofErr w:type="spellEnd"/>
+          </w:p>
+        </w:tc>
+      </w:tr>
+      <w:tr>
+        <w:trPr>
+          <w:trHeight w:val="396"/>
+          <w:tblCellSpacing w:w="15" w:type="dxa"/>
+        </w:trPr>
+        <w:tc>
+          <w:tcPr>
+            <w:tcW w:w="0" w:type="auto"/>
+            <w:tcBorders>
+              <w:top w:val="single" w:sz="6" w:space="0" w:color="B7B7B7"/>
+              <w:left w:val="single" w:sz="6" w:space="0" w:color="B7B7B7"/>
+            </w:tcBorders>
+            <w:shd w:val="clear" w:color="auto" w:fill="FFFFFF"/>
+            <w:tcMar>
+              <w:top w:w="225" w:type="dxa"/>
+              <w:left w:w="225" w:type="dxa"/>
+              <w:bottom w:w="225" w:type="dxa"/>
+              <w:right w:w="225" w:type="dxa"/>
+            </w:tcMar>
+            <w:hideMark/>
+          </w:tcPr>
+          <w:p>
+            <w:r>
+              <w:t>Error</w:t>
+            </w:r>
+          </w:p>
+        </w:tc>
+        <w:tc>
+          <w:tcPr>
+            <w:tcW w:w="0" w:type="auto"/>
+            <w:tcBorders>
+              <w:top w:val="single" w:sz="6" w:space="0" w:color="B7B7B7"/>
+              <w:left w:val="single" w:sz="6" w:space="0" w:color="B7B7B7"/>
+            </w:tcBorders>
+            <w:shd w:val="clear" w:color="auto" w:fill="FFFFFF"/>
+            <w:tcMar>
+              <w:top w:w="225" w:type="dxa"/>
+              <w:left w:w="225" w:type="dxa"/>
+              <w:bottom w:w="225" w:type="dxa"/>
+              <w:right w:w="225" w:type="dxa"/>
+            </w:tcMar>
+            <w:hideMark/>
+          </w:tcPr>
+          <w:p>
+            <w:r>
+              <w:t>4</w:t>
+            </w:r>
+          </w:p>
+        </w:tc>
+        <w:tc>
+          <w:tcPr>
+            <w:tcW w:w="0" w:type="auto"/>
+            <w:tcBorders>
+              <w:top w:val="single" w:sz="6" w:space="0" w:color="B7B7B7"/>
+              <w:left w:val="single" w:sz="6" w:space="0" w:color="B7B7B7"/>
+              <w:right w:val="single" w:sz="6" w:space="0" w:color="B7B7B7"/>
+            </w:tcBorders>
+            <w:shd w:val="clear" w:color="auto" w:fill="FFFFFF"/>
+            <w:tcMar>
+              <w:top w:w="225" w:type="dxa"/>
+              <w:left w:w="225" w:type="dxa"/>
+              <w:bottom w:w="225" w:type="dxa"/>
+              <w:right w:w="225" w:type="dxa"/>
+            </w:tcMar>
+            <w:hideMark/>
+          </w:tcPr>
+          <w:p>
+            <w:proofErr w:type="spellStart"/>
+            <w:r>
+              <w:t>LogError</w:t>
+            </w:r>
+            <w:proofErr w:type="spellEnd"/>
+          </w:p>
+        </w:tc>
+      </w:tr>
+      <w:tr>
+        <w:trPr>
+          <w:trHeight w:val="396"/>
+          <w:tblCellSpacing w:w="15" w:type="dxa"/>
+        </w:trPr>
+        <w:tc>
+          <w:tcPr>
+            <w:tcW w:w="0" w:type="auto"/>
+            <w:tcBorders>
+              <w:top w:val="single" w:sz="6" w:space="0" w:color="B7B7B7"/>
+              <w:left w:val="single" w:sz="6" w:space="0" w:color="B7B7B7"/>
+            </w:tcBorders>
+            <w:shd w:val="clear" w:color="auto" w:fill="FFFFFF"/>
+            <w:tcMar>
+              <w:top w:w="225" w:type="dxa"/>
+              <w:left w:w="225" w:type="dxa"/>
+              <w:bottom w:w="225" w:type="dxa"/>
+              <w:right w:w="225" w:type="dxa"/>
+            </w:tcMar>
+            <w:hideMark/>
+          </w:tcPr>
+          <w:p>
+            <w:r>
+              <w:t>Critical</w:t>
+            </w:r>
+          </w:p>
+        </w:tc>
+        <w:tc>
+          <w:tcPr>
+            <w:tcW w:w="0" w:type="auto"/>
+            <w:tcBorders>
+              <w:top w:val="single" w:sz="6" w:space="0" w:color="B7B7B7"/>
+              <w:left w:val="single" w:sz="6" w:space="0" w:color="B7B7B7"/>
+            </w:tcBorders>
+            <w:shd w:val="clear" w:color="auto" w:fill="FFFFFF"/>
+            <w:tcMar>
+              <w:top w:w="225" w:type="dxa"/>
+              <w:left w:w="225" w:type="dxa"/>
+              <w:bottom w:w="225" w:type="dxa"/>
+              <w:right w:w="225" w:type="dxa"/>
+            </w:tcMar>
+            <w:hideMark/>
+          </w:tcPr>
+          <w:p>
+            <w:r>
+              <w:t>5</w:t>
+            </w:r>
+          </w:p>
+        </w:tc>
+        <w:tc>
+          <w:tcPr>
+            <w:tcW w:w="0" w:type="auto"/>
+            <w:tcBorders>
+              <w:top w:val="single" w:sz="6" w:space="0" w:color="B7B7B7"/>
+              <w:left w:val="single" w:sz="6" w:space="0" w:color="B7B7B7"/>
+              <w:right w:val="single" w:sz="6" w:space="0" w:color="B7B7B7"/>
+            </w:tcBorders>
+            <w:shd w:val="clear" w:color="auto" w:fill="FFFFFF"/>
+            <w:tcMar>
+              <w:top w:w="225" w:type="dxa"/>
+              <w:left w:w="225" w:type="dxa"/>
+              <w:bottom w:w="225" w:type="dxa"/>
+              <w:right w:w="225" w:type="dxa"/>
+            </w:tcMar>
+            <w:hideMark/>
+          </w:tcPr>
+          <w:p>
+            <w:proofErr w:type="spellStart"/>
+            <w:r>
+              <w:t>LogCritical</w:t>
+            </w:r>
+            <w:proofErr w:type="spellEnd"/>
+          </w:p>
+        </w:tc>
+      </w:tr>
+      <w:tr>
+        <w:trPr>
+          <w:trHeight w:val="396"/>
+          <w:tblCellSpacing w:w="15" w:type="dxa"/>
+        </w:trPr>
+        <w:tc>
+          <w:tcPr>
+            <w:tcW w:w="0" w:type="auto"/>
+            <w:tcBorders>
+              <w:top w:val="single" w:sz="6" w:space="0" w:color="B7B7B7"/>
+              <w:left w:val="single" w:sz="6" w:space="0" w:color="B7B7B7"/>
+              <w:bottom w:val="single" w:sz="6" w:space="0" w:color="B7B7B7"/>
+            </w:tcBorders>
+            <w:shd w:val="clear" w:color="auto" w:fill="FFFFFF"/>
+            <w:tcMar>
+              <w:top w:w="225" w:type="dxa"/>
+              <w:left w:w="225" w:type="dxa"/>
+              <w:bottom w:w="225" w:type="dxa"/>
+              <w:right w:w="225" w:type="dxa"/>
+            </w:tcMar>
+            <w:hideMark/>
+          </w:tcPr>
+          <w:p>
+            <w:r>
+              <w:t>None</w:t>
+            </w:r>
+          </w:p>
+        </w:tc>
+        <w:tc>
+          <w:tcPr>
+            <w:tcW w:w="0" w:type="auto"/>
+            <w:tcBorders>
+              <w:top w:val="single" w:sz="6" w:space="0" w:color="B7B7B7"/>
+              <w:left w:val="single" w:sz="6" w:space="0" w:color="B7B7B7"/>
+              <w:bottom w:val="single" w:sz="6" w:space="0" w:color="B7B7B7"/>
+            </w:tcBorders>
+            <w:shd w:val="clear" w:color="auto" w:fill="FFFFFF"/>
+            <w:tcMar>
+              <w:top w:w="225" w:type="dxa"/>
+              <w:left w:w="225" w:type="dxa"/>
+              <w:bottom w:w="225" w:type="dxa"/>
+              <w:right w:w="225" w:type="dxa"/>
+            </w:tcMar>
+            <w:hideMark/>
+          </w:tcPr>
+          <w:p>
+            <w:r>
+              <w:t>6</w:t>
+            </w:r>
+          </w:p>
+        </w:tc>
+        <w:tc>
+          <w:tcPr>
+            <w:tcW w:w="0" w:type="auto"/>
+            <w:tcBorders>
+              <w:top w:val="single" w:sz="6" w:space="0" w:color="B7B7B7"/>
+              <w:left w:val="single" w:sz="6" w:space="0" w:color="B7B7B7"/>
+              <w:bottom w:val="single" w:sz="6" w:space="0" w:color="B7B7B7"/>
+              <w:right w:val="single" w:sz="6" w:space="0" w:color="B7B7B7"/>
+            </w:tcBorders>
+            <w:shd w:val="clear" w:color="auto" w:fill="FFFFFF"/>
+            <w:tcMar>
+              <w:top w:w="225" w:type="dxa"/>
+              <w:left w:w="225" w:type="dxa"/>
+              <w:bottom w:w="225" w:type="dxa"/>
+              <w:right w:w="225" w:type="dxa"/>
+            </w:tcMar>
+            <w:hideMark/>
+          </w:tcPr>
+          <w:p/>
+        </w:tc>
+      </w:tr>
+    </w:tbl>
+    <w:p/>
+    <w:p/>
+    <w:p>
+      <w:pPr>
+        <w:rPr>
+          <w:rFonts w:ascii="Cascadia Mono" w:hAnsi="Cascadia Mono" w:cs="Cascadia Mono"/>
+          <w:color w:val="000000"/>
+          <w:kern w:val="0"/>
+          <w:sz w:val="19"/>
+          <w:szCs w:val="19"/>
+        </w:rPr>
+      </w:pPr>
+      <w:r>
+        <w:lastRenderedPageBreak/>
+        <w:t xml:space="preserve">Based on the </w:t>
+      </w:r>
+      <w:proofErr w:type="spellStart"/>
+      <w:r>
+        <w:t>LogLevel</w:t>
+      </w:r>
+      <w:proofErr w:type="spellEnd"/>
+      <w:r>
+        <w:t xml:space="preserve"> passed the function gets called or not, If the </w:t>
+      </w:r>
+      <w:proofErr w:type="spellStart"/>
+      <w:r>
+        <w:t>LogLevel</w:t>
+      </w:r>
+      <w:proofErr w:type="spellEnd"/>
+      <w:r>
+        <w:t xml:space="preserve"> is above Warning then </w:t>
+      </w:r>
+      <w:proofErr w:type="spellStart"/>
+      <w:r>
+        <w:t>LogInformation</w:t>
+      </w:r>
+      <w:proofErr w:type="spellEnd"/>
+      <w:r>
+        <w:t xml:space="preserve"> will not be recorded</w:t>
+      </w:r>
+      <w:r>
+        <w:br/>
+      </w:r>
+      <w:r>
+        <w:br/>
+      </w:r>
+      <w:proofErr w:type="spellStart"/>
+      <w:r>
+        <w:rPr>
+          <w:rFonts w:ascii="Cascadia Mono" w:hAnsi="Cascadia Mono" w:cs="Cascadia Mono"/>
+          <w:color w:val="2B91AF"/>
+          <w:kern w:val="0"/>
+          <w:sz w:val="19"/>
+          <w:szCs w:val="19"/>
+          <w:highlight w:val="white"/>
+        </w:rPr>
+        <w:t>GlobalLogger</w:t>
+      </w:r>
+      <w:r>
+        <w:rPr>
+          <w:rFonts w:ascii="Cascadia Mono" w:hAnsi="Cascadia Mono" w:cs="Cascadia Mono"/>
+          <w:color w:val="000000"/>
+          <w:kern w:val="0"/>
+          <w:sz w:val="19"/>
+          <w:szCs w:val="19"/>
+          <w:highlight w:val="white"/>
+        </w:rPr>
+        <w:t>.Instance.LogInformation</w:t>
+      </w:r>
+      <w:proofErr w:type="spellEnd"/>
+      <w:r>
+        <w:rPr>
+          <w:rFonts w:ascii="Cascadia Mono" w:hAnsi="Cascadia Mono" w:cs="Cascadia Mono"/>
+          <w:color w:val="000000"/>
+          <w:kern w:val="0"/>
+          <w:sz w:val="19"/>
+          <w:szCs w:val="19"/>
+          <w:highlight w:val="white"/>
+        </w:rPr>
+        <w:t>(</w:t>
+      </w:r>
+      <w:r>
+        <w:rPr>
+          <w:rFonts w:ascii="Cascadia Mono" w:hAnsi="Cascadia Mono" w:cs="Cascadia Mono"/>
+          <w:color w:val="A31515"/>
+          <w:kern w:val="0"/>
+          <w:sz w:val="19"/>
+          <w:szCs w:val="19"/>
+          <w:highlight w:val="white"/>
+        </w:rPr>
+        <w:t>"Run Clicked"</w:t>
+      </w:r>
+      <w:r>
+        <w:rPr>
+          <w:rFonts w:ascii="Cascadia Mono" w:hAnsi="Cascadia Mono" w:cs="Cascadia Mono"/>
+          <w:color w:val="000000"/>
+          <w:kern w:val="0"/>
+          <w:sz w:val="19"/>
+          <w:szCs w:val="19"/>
+          <w:highlight w:val="white"/>
+        </w:rPr>
+        <w:t>);</w:t>
+      </w:r>
+    </w:p>
+    <w:p>
+      <w:pPr>
+        <w:pStyle w:val="Heading3"/>
+      </w:pPr>
+    </w:p>
+    <w:p>
+      <w:pPr>
+        <w:pStyle w:val="Heading3"/>
+      </w:pPr>
+      <w:r>
+        <w:t>Additional Notes</w:t>
+      </w:r>
+      <w:r>
+        <w:t xml:space="preserve"> </w:t>
+      </w:r>
+    </w:p>
+    <w:p>
+      <w:r>
+        <w:t>The Log will be saved in the bin folder once it’s built and ran.</w:t>
+      </w:r>
+      <w:r>
+        <w:br/>
+        <w:t>example:</w:t>
+      </w:r>
+      <w:r>
+        <w:br/>
+        <w:t>~</w:t>
+      </w:r>
+      <w:r>
+        <w:t>\</w:t>
+      </w:r>
+      <w:proofErr w:type="spellStart"/>
+      <w:r>
+        <w:t>CSharpAppPlayground</w:t>
+      </w:r>
+      <w:proofErr w:type="spellEnd"/>
+      <w:r>
+        <w:t>\bin\Debug\net8.0-windows</w:t>
+      </w:r>
+    </w:p>
+    <w:p/>
+    <w:p>
+      <w:r>
+        <w:t>Sources:</w:t>
+      </w:r>
+    </w:p>
+    <w:p>
+      <w:hyperlink r:id="rId9" w:history="1">
+        <w:r>
+          <w:rPr>
+            <w:rStyle w:val="Hyperlink"/>
+          </w:rPr>
+          <w:t>https://www.roundthecode.com/dotnet-tutorials/how-aspnet-core-logging-works-ilogger-loglevel</w:t>
+        </w:r>
+      </w:hyperlink>
+    </w:p>
+    <w:p/>
     <w:sectPr>
       <w:pgSz w:w="12240" w:h="15840"/>
       <w:pgMar w:top="1440" w:right="1440" w:bottom="1440" w:left="1440" w:header="708" w:footer="708" w:gutter="0"/>
@@ -153,13 +1958,13 @@
 <file path=word/numbering.xml><?xml version="1.0" encoding="utf-8"?>
 <w:numbering xmlns:wpc="http://schemas.microsoft.com/office/word/2010/wordprocessingCanvas" xmlns:cx="http://schemas.microsoft.com/office/drawing/2014/chartex" xmlns:cx1="http://schemas.microsoft.com/office/drawing/2015/9/8/chartex" xmlns:cx2="http://schemas.microsoft.com/office/drawing/2015/10/21/chartex" xmlns:cx3="http://schemas.microsoft.com/office/drawing/2016/5/9/chartex" xmlns:cx4="http://schemas.microsoft.com/office/drawing/2016/5/10/chartex" xmlns:cx5="http://schemas.microsoft.com/office/drawing/2016/5/11/chartex" xmlns:cx6="http://schemas.microsoft.com/office/drawing/2016/5/12/chartex" xmlns:cx7="http://schemas.microsoft.com/office/drawing/2016/5/13/chartex" xmlns:cx8="http://schemas.microsoft.com/office/drawing/2016/5/14/chartex" xmlns:mc="http://schemas.openxmlformats.org/markup-compatibility/2006" xmlns:aink="http://schemas.microsoft.com/office/drawing/2016/ink" xmlns:am3d="http://schemas.microsoft.com/office/drawing/2017/model3d" xmlns:o="urn:schemas-microsoft-com:office:office" xmlns:oel="http://schemas.microsoft.com/office/2019/extlst" xmlns:r="http://schemas.openxmlformats.org/officeDocument/2006/relationships" xmlns:m="http://schemas.openxmlformats.org/officeDocument/2006/math" xmlns:v="urn:schemas-microsoft-com:vml" xmlns:wp14="http://schemas.microsoft.com/office/word/2010/wordprocessingDrawing" xmlns:wp="http://schemas.openxmlformats.org/drawingml/2006/wordprocessingDrawing" xmlns:w10="urn:schemas-microsoft-com:office:word" xmlns:w="http://schemas.openxmlformats.org/wordprocessingml/2006/main" xmlns:w14="http://schemas.microsoft.com/office/word/2010/wordml" xmlns:w15="http://schemas.microsoft.com/office/word/2012/wordml" xmlns:w16cex="http://schemas.microsoft.com/office/word/2018/wordml/cex" xmlns:w16cid="http://schemas.microsoft.com/office/word/2016/wordml/cid" xmlns:w16="http://schemas.microsoft.com/office/word/2018/wordml" xmlns:w16du="http://schemas.microsoft.com/office/word/2023/wordml/word16du" xmlns:w16sdtdh="http://schemas.microsoft.com/office/word/2020/wordml/sdtdatahash" xmlns:w16sdtfl="http://schemas.microsoft.com/office/word/2024/wordml/sdtformatlock" xmlns:w16se="http://schemas.microsoft.com/office/word/2015/wordml/symex" xmlns:wpg="http://schemas.microsoft.com/office/word/2010/wordprocessingGroup" xmlns:wpi="http://schemas.microsoft.com/office/word/2010/wordprocessingInk" xmlns:wne="http://schemas.microsoft.com/office/word/2006/wordml" xmlns:wps="http://schemas.microsoft.com/office/word/2010/wordprocessingShape" mc:Ignorable="w14 w15 w16se w16cid w16 w16cex w16sdtdh w16sdtfl w16du wp14">
   <w:abstractNum w:abstractNumId="0" w15:restartNumberingAfterBreak="0">
-    <w:nsid w:val="78966DAA"/>
+    <w:nsid w:val="0BD634FB"/>
     <w:multiLevelType w:val="hybridMultilevel"/>
-    <w:tmpl w:val="58C2A31C"/>
-    <w:lvl w:ilvl="0" w:tplc="1009000F">
+    <w:tmpl w:val="EE9A428A"/>
+    <w:lvl w:ilvl="0" w:tplc="10090011">
       <w:start w:val="1"/>
       <w:numFmt w:val="decimal"/>
-      <w:lvlText w:val="%1."/>
+      <w:lvlText w:val="%1)"/>
       <w:lvlJc w:val="left"/>
       <w:pPr>
         <w:ind w:left="720" w:hanging="360"/>
@@ -241,7 +2046,191 @@
       </w:pPr>
     </w:lvl>
   </w:abstractNum>
+  <w:abstractNum w:abstractNumId="1" w15:restartNumberingAfterBreak="0">
+    <w:nsid w:val="7371164C"/>
+    <w:multiLevelType w:val="hybridMultilevel"/>
+    <w:tmpl w:val="0DE430C6"/>
+    <w:lvl w:ilvl="0" w:tplc="1009000F">
+      <w:start w:val="1"/>
+      <w:numFmt w:val="decimal"/>
+      <w:lvlText w:val="%1."/>
+      <w:lvlJc w:val="left"/>
+      <w:pPr>
+        <w:ind w:left="720" w:hanging="360"/>
+      </w:pPr>
+      <w:rPr>
+        <w:rFonts w:hint="default"/>
+      </w:rPr>
+    </w:lvl>
+    <w:lvl w:ilvl="1" w:tplc="10090019" w:tentative="1">
+      <w:start w:val="1"/>
+      <w:numFmt w:val="lowerLetter"/>
+      <w:lvlText w:val="%2."/>
+      <w:lvlJc w:val="left"/>
+      <w:pPr>
+        <w:ind w:left="1440" w:hanging="360"/>
+      </w:pPr>
+    </w:lvl>
+    <w:lvl w:ilvl="2" w:tplc="1009001B" w:tentative="1">
+      <w:start w:val="1"/>
+      <w:numFmt w:val="lowerRoman"/>
+      <w:lvlText w:val="%3."/>
+      <w:lvlJc w:val="right"/>
+      <w:pPr>
+        <w:ind w:left="2160" w:hanging="180"/>
+      </w:pPr>
+    </w:lvl>
+    <w:lvl w:ilvl="3" w:tplc="1009000F" w:tentative="1">
+      <w:start w:val="1"/>
+      <w:numFmt w:val="decimal"/>
+      <w:lvlText w:val="%4."/>
+      <w:lvlJc w:val="left"/>
+      <w:pPr>
+        <w:ind w:left="2880" w:hanging="360"/>
+      </w:pPr>
+    </w:lvl>
+    <w:lvl w:ilvl="4" w:tplc="10090019" w:tentative="1">
+      <w:start w:val="1"/>
+      <w:numFmt w:val="lowerLetter"/>
+      <w:lvlText w:val="%5."/>
+      <w:lvlJc w:val="left"/>
+      <w:pPr>
+        <w:ind w:left="3600" w:hanging="360"/>
+      </w:pPr>
+    </w:lvl>
+    <w:lvl w:ilvl="5" w:tplc="1009001B" w:tentative="1">
+      <w:start w:val="1"/>
+      <w:numFmt w:val="lowerRoman"/>
+      <w:lvlText w:val="%6."/>
+      <w:lvlJc w:val="right"/>
+      <w:pPr>
+        <w:ind w:left="4320" w:hanging="180"/>
+      </w:pPr>
+    </w:lvl>
+    <w:lvl w:ilvl="6" w:tplc="1009000F" w:tentative="1">
+      <w:start w:val="1"/>
+      <w:numFmt w:val="decimal"/>
+      <w:lvlText w:val="%7."/>
+      <w:lvlJc w:val="left"/>
+      <w:pPr>
+        <w:ind w:left="5040" w:hanging="360"/>
+      </w:pPr>
+    </w:lvl>
+    <w:lvl w:ilvl="7" w:tplc="10090019" w:tentative="1">
+      <w:start w:val="1"/>
+      <w:numFmt w:val="lowerLetter"/>
+      <w:lvlText w:val="%8."/>
+      <w:lvlJc w:val="left"/>
+      <w:pPr>
+        <w:ind w:left="5760" w:hanging="360"/>
+      </w:pPr>
+    </w:lvl>
+    <w:lvl w:ilvl="8" w:tplc="1009001B" w:tentative="1">
+      <w:start w:val="1"/>
+      <w:numFmt w:val="lowerRoman"/>
+      <w:lvlText w:val="%9."/>
+      <w:lvlJc w:val="right"/>
+      <w:pPr>
+        <w:ind w:left="6480" w:hanging="180"/>
+      </w:pPr>
+    </w:lvl>
+  </w:abstractNum>
+  <w:abstractNum w:abstractNumId="2" w15:restartNumberingAfterBreak="0">
+    <w:nsid w:val="78966DAA"/>
+    <w:multiLevelType w:val="hybridMultilevel"/>
+    <w:tmpl w:val="58C2A31C"/>
+    <w:lvl w:ilvl="0" w:tplc="1009000F">
+      <w:start w:val="1"/>
+      <w:numFmt w:val="decimal"/>
+      <w:lvlText w:val="%1."/>
+      <w:lvlJc w:val="left"/>
+      <w:pPr>
+        <w:ind w:left="720" w:hanging="360"/>
+      </w:pPr>
+      <w:rPr>
+        <w:rFonts w:hint="default"/>
+      </w:rPr>
+    </w:lvl>
+    <w:lvl w:ilvl="1" w:tplc="10090019" w:tentative="1">
+      <w:start w:val="1"/>
+      <w:numFmt w:val="lowerLetter"/>
+      <w:lvlText w:val="%2."/>
+      <w:lvlJc w:val="left"/>
+      <w:pPr>
+        <w:ind w:left="1440" w:hanging="360"/>
+      </w:pPr>
+    </w:lvl>
+    <w:lvl w:ilvl="2" w:tplc="1009001B" w:tentative="1">
+      <w:start w:val="1"/>
+      <w:numFmt w:val="lowerRoman"/>
+      <w:lvlText w:val="%3."/>
+      <w:lvlJc w:val="right"/>
+      <w:pPr>
+        <w:ind w:left="2160" w:hanging="180"/>
+      </w:pPr>
+    </w:lvl>
+    <w:lvl w:ilvl="3" w:tplc="1009000F" w:tentative="1">
+      <w:start w:val="1"/>
+      <w:numFmt w:val="decimal"/>
+      <w:lvlText w:val="%4."/>
+      <w:lvlJc w:val="left"/>
+      <w:pPr>
+        <w:ind w:left="2880" w:hanging="360"/>
+      </w:pPr>
+    </w:lvl>
+    <w:lvl w:ilvl="4" w:tplc="10090019" w:tentative="1">
+      <w:start w:val="1"/>
+      <w:numFmt w:val="lowerLetter"/>
+      <w:lvlText w:val="%5."/>
+      <w:lvlJc w:val="left"/>
+      <w:pPr>
+        <w:ind w:left="3600" w:hanging="360"/>
+      </w:pPr>
+    </w:lvl>
+    <w:lvl w:ilvl="5" w:tplc="1009001B" w:tentative="1">
+      <w:start w:val="1"/>
+      <w:numFmt w:val="lowerRoman"/>
+      <w:lvlText w:val="%6."/>
+      <w:lvlJc w:val="right"/>
+      <w:pPr>
+        <w:ind w:left="4320" w:hanging="180"/>
+      </w:pPr>
+    </w:lvl>
+    <w:lvl w:ilvl="6" w:tplc="1009000F" w:tentative="1">
+      <w:start w:val="1"/>
+      <w:numFmt w:val="decimal"/>
+      <w:lvlText w:val="%7."/>
+      <w:lvlJc w:val="left"/>
+      <w:pPr>
+        <w:ind w:left="5040" w:hanging="360"/>
+      </w:pPr>
+    </w:lvl>
+    <w:lvl w:ilvl="7" w:tplc="10090019" w:tentative="1">
+      <w:start w:val="1"/>
+      <w:numFmt w:val="lowerLetter"/>
+      <w:lvlText w:val="%8."/>
+      <w:lvlJc w:val="left"/>
+      <w:pPr>
+        <w:ind w:left="5760" w:hanging="360"/>
+      </w:pPr>
+    </w:lvl>
+    <w:lvl w:ilvl="8" w:tplc="1009001B" w:tentative="1">
+      <w:start w:val="1"/>
+      <w:numFmt w:val="lowerRoman"/>
+      <w:lvlText w:val="%9."/>
+      <w:lvlJc w:val="right"/>
+      <w:pPr>
+        <w:ind w:left="6480" w:hanging="180"/>
+      </w:pPr>
+    </w:lvl>
+  </w:abstractNum>
   <w:num w:numId="1" w16cid:durableId="175459720">
+    <w:abstractNumId w:val="2"/>
+  </w:num>
+  <w:num w:numId="2" w16cid:durableId="808665185">
+    <w:abstractNumId w:val="1"/>
+  </w:num>
+  <w:num w:numId="3" w16cid:durableId="1369258180">
     <w:abstractNumId w:val="0"/>
   </w:num>
 </w:numbering>
@@ -1162,6 +3151,38 @@
       <w:spacing w:val="5"/>
     </w:rPr>
   </w:style>
+  <w:style w:type="paragraph" w:styleId="NoSpacing">
+    <w:name w:val="No Spacing"/>
+    <w:uiPriority w:val="1"/>
+    <w:qFormat/>
+    <w:rsid w:val="003A22B4"/>
+    <w:pPr>
+      <w:spacing w:after="0" w:line="240" w:lineRule="auto"/>
+    </w:pPr>
+  </w:style>
+  <w:style w:type="character" w:styleId="Hyperlink">
+    <w:name w:val="Hyperlink"/>
+    <w:basedOn w:val="DefaultParagraphFont"/>
+    <w:uiPriority w:val="99"/>
+    <w:unhideWhenUsed/>
+    <w:rsid w:val="003A22B4"/>
+    <w:rPr>
+      <w:color w:val="0563C1" w:themeColor="hyperlink"/>
+      <w:u w:val="single"/>
+    </w:rPr>
+  </w:style>
+  <w:style w:type="character" w:styleId="UnresolvedMention">
+    <w:name w:val="Unresolved Mention"/>
+    <w:basedOn w:val="DefaultParagraphFont"/>
+    <w:uiPriority w:val="99"/>
+    <w:semiHidden/>
+    <w:unhideWhenUsed/>
+    <w:rsid w:val="003A22B4"/>
+    <w:rPr>
+      <w:color w:val="605E5C"/>
+      <w:shd w:val="clear" w:color="auto" w:fill="E1DFDD"/>
+    </w:rPr>
+  </w:style>
 </w:styles>
 </file>
 

</xml_diff>